<commit_message>
melhoras no arquivo word
</commit_message>
<xml_diff>
--- a/Relacao-Passageiros.docx
+++ b/Relacao-Passageiros.docx
@@ -85,72 +85,28 @@
         <w:tc>
           <w:p>
             <w:r>
-              <w:t>0000</w:t>
-            </w:r>
-          </w:p>
-        </w:tc>
-        <w:tc>
-          <w:p>
-            <w:r>
-              <w:t>02</w:t>
-            </w:r>
-          </w:p>
-        </w:tc>
-        <w:tc>
-          <w:p>
-            <w:r>
-              <w:t>marlene</w:t>
-            </w:r>
-          </w:p>
-        </w:tc>
-        <w:tc>
-          <w:p>
-            <w:r>
               <w:t>000</w:t>
             </w:r>
           </w:p>
         </w:tc>
-      </w:tr>
-      <w:tr>
-        <w:tc>
-          <w:p>
-            <w:r>
-              <w:t>03</w:t>
-            </w:r>
-          </w:p>
-        </w:tc>
-        <w:tc>
-          <w:p>
-            <w:r>
-              <w:t>jorge</w:t>
-            </w:r>
-          </w:p>
-        </w:tc>
-        <w:tc>
-          <w:p>
-            <w:r>
-              <w:t>0000</w:t>
-            </w:r>
-          </w:p>
-        </w:tc>
-        <w:tc>
-          <w:p>
-            <w:r>
-              <w:t>04</w:t>
-            </w:r>
-          </w:p>
-        </w:tc>
-        <w:tc>
-          <w:p>
-            <w:r>
-              <w:t>nadia</w:t>
-            </w:r>
-          </w:p>
-        </w:tc>
-        <w:tc>
-          <w:p>
-            <w:r>
-              <w:t>0000</w:t>
+        <w:tc>
+          <w:p>
+            <w:r>
+              <w:t/>
+            </w:r>
+          </w:p>
+        </w:tc>
+        <w:tc>
+          <w:p>
+            <w:r>
+              <w:t/>
+            </w:r>
+          </w:p>
+        </w:tc>
+        <w:tc>
+          <w:p>
+            <w:r>
+              <w:t/>
             </w:r>
           </w:p>
         </w:tc>
@@ -163,7 +119,7 @@
     </w:p>
     <w:p>
       <w:r>
-        <w:t>_______________________________________________</w:t>
+        <w:t>___________________________________________________________</w:t>
       </w:r>
     </w:p>
     <w:p>
@@ -173,7 +129,7 @@
     </w:p>
     <w:p>
       <w:r>
-        <w:t>_______________________________________________</w:t>
+        <w:t>___________________________________________________________</w:t>
       </w:r>
     </w:p>
     <w:p>
@@ -183,7 +139,7 @@
     </w:p>
     <w:p>
       <w:r>
-        <w:t>_______________________________________________</w:t>
+        <w:t>___________________________________________________________</w:t>
       </w:r>
     </w:p>
     <w:p>
@@ -193,7 +149,7 @@
     </w:p>
     <w:p>
       <w:r>
-        <w:t>_______________________________________________</w:t>
+        <w:t>___________________________________________________________</w:t>
       </w:r>
     </w:p>
     <w:p>
@@ -203,7 +159,7 @@
     </w:p>
     <w:p>
       <w:r>
-        <w:t>_______________________________________________</w:t>
+        <w:t>___________________________________________________________</w:t>
       </w:r>
     </w:p>
     <w:p>
@@ -223,17 +179,17 @@
     </w:p>
     <w:p>
       <w:r>
-        <w:t>_______________________________________________</w:t>
-      </w:r>
-    </w:p>
-    <w:p>
-      <w:r>
-        <w:t>_______________________________________________</w:t>
-      </w:r>
-    </w:p>
-    <w:p>
-      <w:r>
-        <w:t>_______________________________________________</w:t>
+        <w:t>___________________________________________________________</w:t>
+      </w:r>
+    </w:p>
+    <w:p>
+      <w:r>
+        <w:t>___________________________________________________________</w:t>
+      </w:r>
+    </w:p>
+    <w:p>
+      <w:r>
+        <w:t>___________________________________________________________</w:t>
       </w:r>
     </w:p>
     <w:p>

</xml_diff>